<commit_message>
update gitdoc to be more universal for other projects. changed to either click invite link or send email and username, since email doesn't always work.
</commit_message>
<xml_diff>
--- a/Team docs/Git.docx
+++ b/Team docs/Git.docx
@@ -63,6 +63,22 @@
           <w:szCs w:val="24"/>
         </w:rPr>
         <w:t>Send your email address used for the GitHub account to the repository (GitHub project) owner and request to be added to the repository as a collaborator.</w:t>
+      </w:r>
+      <w:r>
+        <w:rPr>
+          <w:sz w:val="24"/>
+          <w:szCs w:val="24"/>
+        </w:rPr>
+        <w:t xml:space="preserve"> </w:t>
+      </w:r>
+      <w:bookmarkStart w:id="0" w:name="_GoBack"/>
+      <w:bookmarkEnd w:id="0"/>
+      <w:r>
+        <w:rPr>
+          <w:sz w:val="24"/>
+          <w:szCs w:val="24"/>
+        </w:rPr>
+        <w:t>Or ask him for an invite link.</w:t>
       </w:r>
     </w:p>
     <w:p>
@@ -498,6 +514,7 @@
       </w:pPr>
       <w:r>
         <w:rPr>
+          <w:noProof/>
           <w:sz w:val="24"/>
           <w:szCs w:val="24"/>
         </w:rPr>
@@ -563,6 +580,7 @@
           <w:sz w:val="24"/>
           <w:szCs w:val="24"/>
         </w:rPr>
+        <w:lastRenderedPageBreak/>
         <w:t>From Credentials Select Basic:</w:t>
       </w:r>
       <w:r>
@@ -574,6 +592,7 @@
       </w:r>
       <w:r>
         <w:rPr>
+          <w:noProof/>
           <w:sz w:val="24"/>
           <w:szCs w:val="24"/>
         </w:rPr>
@@ -626,7 +645,6 @@
           <w:sz w:val="24"/>
           <w:szCs w:val="24"/>
         </w:rPr>
-        <w:lastRenderedPageBreak/>
         <w:t>Login by typing in your GitHub name and clicking Refresh Password:</w:t>
       </w:r>
       <w:r>
@@ -638,6 +656,7 @@
       </w:r>
       <w:r>
         <w:rPr>
+          <w:noProof/>
           <w:sz w:val="24"/>
           <w:szCs w:val="24"/>
         </w:rPr>
@@ -690,23 +709,7 @@
           <w:sz w:val="24"/>
           <w:szCs w:val="24"/>
         </w:rPr>
-        <w:t xml:space="preserve">Click okay </w:t>
-      </w:r>
-      <w:proofErr w:type="gramStart"/>
-      <w:r>
-        <w:rPr>
-          <w:sz w:val="24"/>
-          <w:szCs w:val="24"/>
-        </w:rPr>
-        <w:t>To</w:t>
-      </w:r>
-      <w:proofErr w:type="gramEnd"/>
-      <w:r>
-        <w:rPr>
-          <w:sz w:val="24"/>
-          <w:szCs w:val="24"/>
-        </w:rPr>
-        <w:t xml:space="preserve"> exit.</w:t>
+        <w:t>Click okay To exit.</w:t>
       </w:r>
     </w:p>
     <w:p>
@@ -894,6 +897,167 @@
       </w:pPr>
       <w:r>
         <w:rPr>
+          <w:noProof/>
+          <w:sz w:val="24"/>
+          <w:szCs w:val="24"/>
+        </w:rPr>
+        <mc:AlternateContent>
+          <mc:Choice Requires="wps">
+            <w:drawing>
+              <wp:anchor distT="0" distB="0" distL="114300" distR="114300" simplePos="0" relativeHeight="251659264" behindDoc="0" locked="0" layoutInCell="1" allowOverlap="1" wp14:anchorId="3D6C9306" wp14:editId="7E8B9E62">
+                <wp:simplePos x="0" y="0"/>
+                <wp:positionH relativeFrom="column">
+                  <wp:posOffset>1535723</wp:posOffset>
+                </wp:positionH>
+                <wp:positionV relativeFrom="paragraph">
+                  <wp:posOffset>955188</wp:posOffset>
+                </wp:positionV>
+                <wp:extent cx="2015637" cy="140676"/>
+                <wp:effectExtent l="0" t="0" r="3810" b="0"/>
+                <wp:wrapNone/>
+                <wp:docPr id="22" name="Text Box 22"/>
+                <wp:cNvGraphicFramePr/>
+                <a:graphic xmlns:a="http://schemas.openxmlformats.org/drawingml/2006/main">
+                  <a:graphicData uri="http://schemas.microsoft.com/office/word/2010/wordprocessingShape">
+                    <wps:wsp>
+                      <wps:cNvSpPr txBox="1"/>
+                      <wps:spPr>
+                        <a:xfrm>
+                          <a:off x="0" y="0"/>
+                          <a:ext cx="2015637" cy="140676"/>
+                        </a:xfrm>
+                        <a:prstGeom prst="rect">
+                          <a:avLst/>
+                        </a:prstGeom>
+                        <a:solidFill>
+                          <a:schemeClr val="lt1"/>
+                        </a:solidFill>
+                        <a:ln w="6350">
+                          <a:noFill/>
+                        </a:ln>
+                      </wps:spPr>
+                      <wps:txbx>
+                        <w:txbxContent>
+                          <w:p>
+                            <w:pPr>
+                              <w:numPr>
+                                <w:ilvl w:val="0"/>
+                                <w:numId w:val="0"/>
+                              </w:numPr>
+                              <w:rPr>
+                                <w:rFonts w:ascii="Bahnschrift Light SemiCondensed" w:hAnsi="Bahnschrift Light SemiCondensed" w:cstheme="majorHAnsi"/>
+                                <w:color w:val="262626" w:themeColor="text1" w:themeTint="D9"/>
+                                <w:sz w:val="17"/>
+                                <w:szCs w:val="17"/>
+                              </w:rPr>
+                            </w:pPr>
+                            <w:r>
+                              <w:rPr>
+                                <w:rFonts w:ascii="Bahnschrift Light SemiCondensed" w:hAnsi="Bahnschrift Light SemiCondensed" w:cstheme="majorHAnsi"/>
+                                <w:color w:val="262626" w:themeColor="text1" w:themeTint="D9"/>
+                                <w:sz w:val="17"/>
+                                <w:szCs w:val="17"/>
+                              </w:rPr>
+                              <w:t>User/</w:t>
+                            </w:r>
+                            <w:r>
+                              <w:rPr>
+                                <w:rFonts w:ascii="Bahnschrift Light SemiCondensed" w:hAnsi="Bahnschrift Light SemiCondensed" w:cstheme="majorHAnsi"/>
+                                <w:color w:val="262626" w:themeColor="text1" w:themeTint="D9"/>
+                                <w:sz w:val="17"/>
+                                <w:szCs w:val="17"/>
+                              </w:rPr>
+                              <w:t>SomeRepository</w:t>
+                            </w:r>
+                            <w:r>
+                              <w:rPr>
+                                <w:rFonts w:ascii="Bahnschrift Light SemiCondensed" w:hAnsi="Bahnschrift Light SemiCondensed" w:cstheme="majorHAnsi"/>
+                                <w:color w:val="262626" w:themeColor="text1" w:themeTint="D9"/>
+                                <w:sz w:val="17"/>
+                                <w:szCs w:val="17"/>
+                              </w:rPr>
+                              <w:t>.git</w:t>
+                            </w:r>
+                          </w:p>
+                        </w:txbxContent>
+                      </wps:txbx>
+                      <wps:bodyPr rot="0" spcFirstLastPara="0" vertOverflow="overflow" horzOverflow="overflow" vert="horz" wrap="square" lIns="0" tIns="0" rIns="0" bIns="0" numCol="1" spcCol="0" rtlCol="0" fromWordArt="0" anchor="t" anchorCtr="0" forceAA="0" compatLnSpc="1">
+                        <a:prstTxWarp prst="textNoShape">
+                          <a:avLst/>
+                        </a:prstTxWarp>
+                        <a:noAutofit/>
+                      </wps:bodyPr>
+                    </wps:wsp>
+                  </a:graphicData>
+                </a:graphic>
+                <wp14:sizeRelH relativeFrom="margin">
+                  <wp14:pctWidth>0</wp14:pctWidth>
+                </wp14:sizeRelH>
+                <wp14:sizeRelV relativeFrom="margin">
+                  <wp14:pctHeight>0</wp14:pctHeight>
+                </wp14:sizeRelV>
+              </wp:anchor>
+            </w:drawing>
+          </mc:Choice>
+          <mc:Fallback>
+            <w:pict>
+              <v:shapetype w14:anchorId="3D6C9306" id="_x0000_t202" coordsize="21600,21600" o:spt="202" path="m,l,21600r21600,l21600,xe">
+                <v:stroke joinstyle="miter"/>
+                <v:path gradientshapeok="t" o:connecttype="rect"/>
+              </v:shapetype>
+              <v:shape id="Text Box 22" o:spid="_x0000_s1026" type="#_x0000_t202" style="position:absolute;left:0;text-align:left;margin-left:120.9pt;margin-top:75.2pt;width:158.7pt;height:11.1pt;z-index:251659264;visibility:visible;mso-wrap-style:square;mso-width-percent:0;mso-height-percent:0;mso-wrap-distance-left:9pt;mso-wrap-distance-top:0;mso-wrap-distance-right:9pt;mso-wrap-distance-bottom:0;mso-position-horizontal:absolute;mso-position-horizontal-relative:text;mso-position-vertical:absolute;mso-position-vertical-relative:text;mso-width-percent:0;mso-height-percent:0;mso-width-relative:margin;mso-height-relative:margin;v-text-anchor:top" o:gfxdata="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" fillcolor="white [3201]" stroked="f" strokeweight=".5pt">
+                <v:textbox inset="0,0,0,0">
+                  <w:txbxContent>
+                    <w:p>
+                      <w:pPr>
+                        <w:numPr>
+                          <w:ilvl w:val="0"/>
+                          <w:numId w:val="0"/>
+                        </w:numPr>
+                        <w:rPr>
+                          <w:rFonts w:ascii="Bahnschrift Light SemiCondensed" w:hAnsi="Bahnschrift Light SemiCondensed" w:cstheme="majorHAnsi"/>
+                          <w:color w:val="262626" w:themeColor="text1" w:themeTint="D9"/>
+                          <w:sz w:val="17"/>
+                          <w:szCs w:val="17"/>
+                        </w:rPr>
+                      </w:pPr>
+                      <w:r>
+                        <w:rPr>
+                          <w:rFonts w:ascii="Bahnschrift Light SemiCondensed" w:hAnsi="Bahnschrift Light SemiCondensed" w:cstheme="majorHAnsi"/>
+                          <w:color w:val="262626" w:themeColor="text1" w:themeTint="D9"/>
+                          <w:sz w:val="17"/>
+                          <w:szCs w:val="17"/>
+                        </w:rPr>
+                        <w:t>User/</w:t>
+                      </w:r>
+                      <w:r>
+                        <w:rPr>
+                          <w:rFonts w:ascii="Bahnschrift Light SemiCondensed" w:hAnsi="Bahnschrift Light SemiCondensed" w:cstheme="majorHAnsi"/>
+                          <w:color w:val="262626" w:themeColor="text1" w:themeTint="D9"/>
+                          <w:sz w:val="17"/>
+                          <w:szCs w:val="17"/>
+                        </w:rPr>
+                        <w:t>SomeRepository</w:t>
+                      </w:r>
+                      <w:r>
+                        <w:rPr>
+                          <w:rFonts w:ascii="Bahnschrift Light SemiCondensed" w:hAnsi="Bahnschrift Light SemiCondensed" w:cstheme="majorHAnsi"/>
+                          <w:color w:val="262626" w:themeColor="text1" w:themeTint="D9"/>
+                          <w:sz w:val="17"/>
+                          <w:szCs w:val="17"/>
+                        </w:rPr>
+                        <w:t>.git</w:t>
+                      </w:r>
+                    </w:p>
+                  </w:txbxContent>
+                </v:textbox>
+              </v:shape>
+            </w:pict>
+          </mc:Fallback>
+        </mc:AlternateContent>
+      </w:r>
+      <w:r>
+        <w:rPr>
           <w:sz w:val="24"/>
           <w:szCs w:val="24"/>
         </w:rPr>
@@ -918,12 +1082,13 @@
       </w:r>
       <w:r>
         <w:rPr>
+          <w:noProof/>
           <w:sz w:val="24"/>
           <w:szCs w:val="24"/>
         </w:rPr>
         <w:drawing>
-          <wp:inline distT="0" distB="0" distL="0" distR="0" wp14:anchorId="79E0E51B" wp14:editId="7465F523">
-            <wp:extent cx="4206240" cy="862591"/>
+          <wp:inline distT="0" distB="0" distL="0" distR="0" wp14:anchorId="16414F20" wp14:editId="47880D64">
+            <wp:extent cx="4206240" cy="862330"/>
             <wp:effectExtent l="0" t="0" r="3810" b="0"/>
             <wp:docPr id="15" name="Picture 15"/>
             <wp:cNvGraphicFramePr>
@@ -933,11 +1098,19 @@
               <a:graphicData uri="http://schemas.openxmlformats.org/drawingml/2006/picture">
                 <pic:pic xmlns:pic="http://schemas.openxmlformats.org/drawingml/2006/picture">
                   <pic:nvPicPr>
-                    <pic:cNvPr id="1" name=""/>
-                    <pic:cNvPicPr/>
+                    <pic:cNvPr id="15" name="Picture 15"/>
+                    <pic:cNvPicPr>
+                      <a:picLocks noChangeAspect="1"/>
+                    </pic:cNvPicPr>
                   </pic:nvPicPr>
                   <pic:blipFill>
-                    <a:blip r:embed="rId17"/>
+                    <a:blip r:embed="rId17">
+                      <a:extLst>
+                        <a:ext uri="{28A0092B-C50C-407E-A947-70E740481C1C}">
+                          <a14:useLocalDpi xmlns:a14="http://schemas.microsoft.com/office/drawing/2010/main" val="0"/>
+                        </a:ext>
+                      </a:extLst>
+                    </a:blip>
                     <a:stretch>
                       <a:fillRect/>
                     </a:stretch>
@@ -945,7 +1118,7 @@
                   <pic:spPr>
                     <a:xfrm>
                       <a:off x="0" y="0"/>
-                      <a:ext cx="4252549" cy="872088"/>
+                      <a:ext cx="4206240" cy="862330"/>
                     </a:xfrm>
                     <a:prstGeom prst="rect">
                       <a:avLst/>
@@ -1137,6 +1310,7 @@
       </w:pPr>
       <w:r>
         <w:rPr>
+          <w:noProof/>
           <w:sz w:val="24"/>
           <w:szCs w:val="24"/>
         </w:rPr>
@@ -1183,8 +1357,6 @@
           </wp:inline>
         </w:drawing>
       </w:r>
-      <w:bookmarkStart w:id="0" w:name="_GoBack"/>
-      <w:bookmarkEnd w:id="0"/>
     </w:p>
     <w:p>
       <w:pPr>
@@ -1223,42 +1395,14 @@
           <w:sz w:val="24"/>
           <w:szCs w:val="24"/>
         </w:rPr>
-        <w:t>Root</w:t>
-      </w:r>
-      <w:proofErr w:type="gramStart"/>
-      <w:r>
-        <w:rPr>
-          <w:b/>
-          <w:bCs/>
-          <w:i/>
-          <w:iCs/>
+        <w:t>Root\.gitignore</w:t>
+      </w:r>
+      <w:r>
+        <w:rPr>
           <w:color w:val="2F5496" w:themeColor="accent1" w:themeShade="BF"/>
           <w:sz w:val="24"/>
           <w:szCs w:val="24"/>
         </w:rPr>
-        <w:t>\.</w:t>
-      </w:r>
-      <w:proofErr w:type="spellStart"/>
-      <w:r>
-        <w:rPr>
-          <w:b/>
-          <w:bCs/>
-          <w:i/>
-          <w:iCs/>
-          <w:color w:val="2F5496" w:themeColor="accent1" w:themeShade="BF"/>
-          <w:sz w:val="24"/>
-          <w:szCs w:val="24"/>
-        </w:rPr>
-        <w:t>gitignore</w:t>
-      </w:r>
-      <w:proofErr w:type="spellEnd"/>
-      <w:proofErr w:type="gramEnd"/>
-      <w:r>
-        <w:rPr>
-          <w:color w:val="2F5496" w:themeColor="accent1" w:themeShade="BF"/>
-          <w:sz w:val="24"/>
-          <w:szCs w:val="24"/>
-        </w:rPr>
         <w:t xml:space="preserve"> </w:t>
       </w:r>
       <w:r>
@@ -1282,6 +1426,7 @@
           <w:sz w:val="32"/>
           <w:szCs w:val="24"/>
         </w:rPr>
+        <w:lastRenderedPageBreak/>
         <w:t>Art</w:t>
       </w:r>
     </w:p>
@@ -1321,7 +1466,6 @@
       <w:r>
         <w:rPr>
           <w:rStyle w:val="FileChar"/>
-          <w:color w:val="2F5496" w:themeColor="accent1" w:themeShade="BF"/>
           <w:sz w:val="24"/>
           <w:szCs w:val="24"/>
         </w:rPr>
@@ -1349,10 +1493,10 @@
       </w:pPr>
       <w:r>
         <w:rPr>
-          <w:sz w:val="24"/>
-          <w:szCs w:val="24"/>
-        </w:rPr>
-        <w:lastRenderedPageBreak/>
+          <w:noProof/>
+          <w:sz w:val="24"/>
+          <w:szCs w:val="24"/>
+        </w:rPr>
         <w:drawing>
           <wp:inline distT="0" distB="0" distL="0" distR="0" wp14:anchorId="6FE5E168" wp14:editId="3B1D216A">
             <wp:extent cx="5453380" cy="1328057"/>
@@ -1453,6 +1597,7 @@
       </w:pPr>
       <w:r>
         <w:rPr>
+          <w:noProof/>
           <w:sz w:val="24"/>
           <w:szCs w:val="24"/>
         </w:rPr>
@@ -1537,20 +1682,10 @@
       <w:r>
         <w:rPr>
           <w:rStyle w:val="FileChar"/>
-          <w:color w:val="2F5496" w:themeColor="accent1" w:themeShade="BF"/>
-          <w:sz w:val="24"/>
-          <w:szCs w:val="24"/>
-        </w:rPr>
-        <w:t>Root\Art\</w:t>
-      </w:r>
-      <w:r>
-        <w:rPr>
-          <w:rStyle w:val="FileChar"/>
-          <w:color w:val="2F5496" w:themeColor="accent1" w:themeShade="BF"/>
-          <w:sz w:val="24"/>
-          <w:szCs w:val="24"/>
-        </w:rPr>
-        <w:t xml:space="preserve">Unity Project </w:t>
+          <w:sz w:val="24"/>
+          <w:szCs w:val="24"/>
+        </w:rPr>
+        <w:t xml:space="preserve">Root\Art\Unity Project </w:t>
       </w:r>
       <w:r>
         <w:rPr>
@@ -1869,6 +2004,7 @@
     <w:lsdException w:name="HTML Sample" w:semiHidden="1" w:unhideWhenUsed="1"/>
     <w:lsdException w:name="HTML Typewriter" w:semiHidden="1" w:unhideWhenUsed="1"/>
     <w:lsdException w:name="HTML Variable" w:semiHidden="1" w:unhideWhenUsed="1"/>
+    <w:lsdException w:name="Normal Table" w:semiHidden="1" w:unhideWhenUsed="1"/>
     <w:lsdException w:name="annotation subject" w:semiHidden="1" w:unhideWhenUsed="1"/>
     <w:lsdException w:name="No List" w:semiHidden="1" w:unhideWhenUsed="1"/>
     <w:lsdException w:name="Outline List 1" w:semiHidden="1" w:unhideWhenUsed="1"/>
@@ -1915,8 +2051,10 @@
     <w:lsdException w:name="Table Subtle 2" w:semiHidden="1" w:unhideWhenUsed="1"/>
     <w:lsdException w:name="Table Web 1" w:semiHidden="1" w:unhideWhenUsed="1"/>
     <w:lsdException w:name="Table Web 2" w:semiHidden="1" w:unhideWhenUsed="1"/>
+    <w:lsdException w:name="Table Web 3" w:semiHidden="1" w:unhideWhenUsed="1"/>
     <w:lsdException w:name="Balloon Text" w:semiHidden="1" w:unhideWhenUsed="1"/>
     <w:lsdException w:name="Table Grid" w:uiPriority="39"/>
+    <w:lsdException w:name="Table Theme" w:semiHidden="1" w:unhideWhenUsed="1"/>
     <w:lsdException w:name="Placeholder Text" w:semiHidden="1"/>
     <w:lsdException w:name="No Spacing" w:uiPriority="1" w:qFormat="1"/>
     <w:lsdException w:name="Light Shading" w:uiPriority="60"/>
@@ -2182,6 +2320,7 @@
   <w:style w:type="character" w:default="1" w:styleId="DefaultParagraphFont">
     <w:name w:val="Default Paragraph Font"/>
     <w:uiPriority w:val="1"/>
+    <w:semiHidden/>
     <w:unhideWhenUsed/>
   </w:style>
   <w:style w:type="table" w:default="1" w:styleId="TableNormal">

</xml_diff>

<commit_message>
part of last commit
</commit_message>
<xml_diff>
--- a/Team docs/Git.docx
+++ b/Team docs/Git.docx
@@ -62,7 +62,21 @@
           <w:sz w:val="24"/>
           <w:szCs w:val="24"/>
         </w:rPr>
-        <w:t>Send your email address used for the GitHub account to the repository (GitHub project) owner and request to be added to the repository as a collaborator.</w:t>
+        <w:t xml:space="preserve">Send your email address </w:t>
+      </w:r>
+      <w:r>
+        <w:rPr>
+          <w:sz w:val="24"/>
+          <w:szCs w:val="24"/>
+        </w:rPr>
+        <w:t xml:space="preserve">and username </w:t>
+      </w:r>
+      <w:r>
+        <w:rPr>
+          <w:sz w:val="24"/>
+          <w:szCs w:val="24"/>
+        </w:rPr>
+        <w:t>used for the GitHub account to the repository (GitHub project) owner and request to be added to the repository as a collaborator.</w:t>
       </w:r>
       <w:r>
         <w:rPr>
@@ -71,8 +85,6 @@
         </w:rPr>
         <w:t xml:space="preserve"> </w:t>
       </w:r>
-      <w:bookmarkStart w:id="0" w:name="_GoBack"/>
-      <w:bookmarkEnd w:id="0"/>
       <w:r>
         <w:rPr>
           <w:sz w:val="24"/>
@@ -1061,18 +1073,10 @@
           <w:sz w:val="24"/>
           <w:szCs w:val="24"/>
         </w:rPr>
-        <w:t xml:space="preserve">Copy the following link and paste it in the top text bar: </w:t>
-      </w:r>
-      <w:hyperlink r:id="rId16" w:history="1">
-        <w:r>
-          <w:rPr>
-            <w:rStyle w:val="Hyperlink"/>
-            <w:sz w:val="24"/>
-            <w:szCs w:val="24"/>
-          </w:rPr>
-          <w:t>https://github.com/GlynLeine/Project-Customer.git</w:t>
-        </w:r>
-      </w:hyperlink>
+        <w:t>Ask the repository owner for the repository link and copy it into the top text bar.</w:t>
+      </w:r>
+      <w:bookmarkStart w:id="0" w:name="_GoBack"/>
+      <w:bookmarkEnd w:id="0"/>
       <w:r>
         <w:rPr>
           <w:sz w:val="24"/>
@@ -1104,7 +1108,7 @@
                     </pic:cNvPicPr>
                   </pic:nvPicPr>
                   <pic:blipFill>
-                    <a:blip r:embed="rId17">
+                    <a:blip r:embed="rId16">
                       <a:extLst>
                         <a:ext uri="{28A0092B-C50C-407E-A947-70E740481C1C}">
                           <a14:useLocalDpi xmlns:a14="http://schemas.microsoft.com/office/drawing/2010/main" val="0"/>
@@ -1186,7 +1190,7 @@
                           </pic:cNvPicPr>
                         </pic:nvPicPr>
                         <pic:blipFill rotWithShape="1">
-                          <a:blip r:embed="rId18">
+                          <a:blip r:embed="rId17">
                             <a:extLst>
                               <a:ext uri="{28A0092B-C50C-407E-A947-70E740481C1C}">
                                 <a14:useLocalDpi xmlns:a14="http://schemas.microsoft.com/office/drawing/2010/main" val="0"/>

</xml_diff>

<commit_message>
Update GitDoc for upload instructions.
</commit_message>
<xml_diff>
--- a/Team docs/Git.docx
+++ b/Team docs/Git.docx
@@ -543,15 +543,7 @@
     </w:p>
     <w:p>
       <w:r>
-        <w:t xml:space="preserve">Click okay </w:t>
-      </w:r>
-      <w:proofErr w:type="gramStart"/>
-      <w:r>
-        <w:t>To</w:t>
-      </w:r>
-      <w:proofErr w:type="gramEnd"/>
-      <w:r>
-        <w:t xml:space="preserve"> exit.</w:t>
+        <w:t>Click okay To exit.</w:t>
       </w:r>
     </w:p>
     <w:p>
@@ -1080,13 +1072,17 @@
       <w:r>
         <w:t xml:space="preserve">How </w:t>
       </w:r>
-      <w:proofErr w:type="gramStart"/>
-      <w:r>
-        <w:t>To</w:t>
-      </w:r>
-      <w:proofErr w:type="gramEnd"/>
-      <w:r>
-        <w:t xml:space="preserve"> Upload</w:t>
+      <w:r>
+        <w:t>t</w:t>
+      </w:r>
+      <w:r>
+        <w:t xml:space="preserve">o </w:t>
+      </w:r>
+      <w:r>
+        <w:t>U</w:t>
+      </w:r>
+      <w:r>
+        <w:t>pload</w:t>
       </w:r>
     </w:p>
     <w:p>
@@ -1122,10 +1118,63 @@
         </w:numPr>
       </w:pPr>
       <w:r>
+        <w:lastRenderedPageBreak/>
+        <w:t>Click the pull button at the top left.</w:t>
+      </w:r>
+      <w:bookmarkStart w:id="0" w:name="_GoBack"/>
+      <w:bookmarkEnd w:id="0"/>
+      <w:r>
+        <w:br/>
+      </w:r>
+      <w:r>
+        <w:drawing>
+          <wp:inline distT="0" distB="0" distL="0" distR="0" wp14:anchorId="3440ABEE" wp14:editId="30109CDC">
+            <wp:extent cx="2591025" cy="952583"/>
+            <wp:effectExtent l="0" t="0" r="0" b="0"/>
+            <wp:docPr id="30" name="Picture 30"/>
+            <wp:cNvGraphicFramePr>
+              <a:graphicFrameLocks xmlns:a="http://schemas.openxmlformats.org/drawingml/2006/main" noChangeAspect="1"/>
+            </wp:cNvGraphicFramePr>
+            <a:graphic xmlns:a="http://schemas.openxmlformats.org/drawingml/2006/main">
+              <a:graphicData uri="http://schemas.openxmlformats.org/drawingml/2006/picture">
+                <pic:pic xmlns:pic="http://schemas.openxmlformats.org/drawingml/2006/picture">
+                  <pic:nvPicPr>
+                    <pic:cNvPr id="1" name=""/>
+                    <pic:cNvPicPr/>
+                  </pic:nvPicPr>
+                  <pic:blipFill>
+                    <a:blip r:embed="rId21"/>
+                    <a:stretch>
+                      <a:fillRect/>
+                    </a:stretch>
+                  </pic:blipFill>
+                  <pic:spPr>
+                    <a:xfrm>
+                      <a:off x="0" y="0"/>
+                      <a:ext cx="2591025" cy="952583"/>
+                    </a:xfrm>
+                    <a:prstGeom prst="rect">
+                      <a:avLst/>
+                    </a:prstGeom>
+                  </pic:spPr>
+                </pic:pic>
+              </a:graphicData>
+            </a:graphic>
+          </wp:inline>
+        </w:drawing>
+      </w:r>
+    </w:p>
+    <w:p>
+      <w:pPr>
+        <w:numPr>
+          <w:ilvl w:val="0"/>
+          <w:numId w:val="6"/>
+        </w:numPr>
+      </w:pPr>
+      <w:r>
         <w:rPr>
           <w:noProof/>
         </w:rPr>
-        <w:lastRenderedPageBreak/>
         <mc:AlternateContent>
           <mc:Choice Requires="wps">
             <w:drawing>
@@ -1201,7 +1250,7 @@
           </mc:Choice>
           <mc:Fallback>
             <w:pict>
-              <v:rect w14:anchorId="51F0245C" id="Rectangle 24" o:spid="_x0000_s1026" style="position:absolute;margin-left:54.6pt;margin-top:22.4pt;width:40.5pt;height:10.5pt;z-index:251661312;visibility:visible;mso-wrap-style:square;mso-width-percent:0;mso-height-percent:0;mso-wrap-distance-left:9pt;mso-wrap-distance-top:0;mso-wrap-distance-right:9pt;mso-wrap-distance-bottom:0;mso-position-horizontal:absolute;mso-position-horizontal-relative:text;mso-position-vertical:absolute;mso-position-vertical-relative:text;mso-width-percent:0;mso-height-percent:0;mso-width-relative:margin;mso-height-relative:margin;v-text-anchor:middle" o:gfxdata="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" fillcolor="yellow" strokecolor="yellow" strokeweight="2.25pt">
+              <v:rect w14:anchorId="21968A64" id="Rectangle 24" o:spid="_x0000_s1026" style="position:absolute;margin-left:54.6pt;margin-top:22.4pt;width:40.5pt;height:10.5pt;z-index:251661312;visibility:visible;mso-wrap-style:square;mso-width-percent:0;mso-height-percent:0;mso-wrap-distance-left:9pt;mso-wrap-distance-top:0;mso-wrap-distance-right:9pt;mso-wrap-distance-bottom:0;mso-position-horizontal:absolute;mso-position-horizontal-relative:text;mso-position-vertical:absolute;mso-position-vertical-relative:text;mso-width-percent:0;mso-height-percent:0;mso-width-relative:margin;mso-height-relative:margin;v-text-anchor:middle" o:gfxdata="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" fillcolor="yellow" strokecolor="yellow" strokeweight="2.25pt">
                 <v:fill opacity="13107f"/>
               </v:rect>
             </w:pict>
@@ -1231,7 +1280,7 @@
                     <pic:cNvPicPr/>
                   </pic:nvPicPr>
                   <pic:blipFill rotWithShape="1">
-                    <a:blip r:embed="rId21">
+                    <a:blip r:embed="rId22">
                       <a:extLst>
                         <a:ext uri="{28A0092B-C50C-407E-A947-70E740481C1C}">
                           <a14:useLocalDpi xmlns:a14="http://schemas.microsoft.com/office/drawing/2010/main" val="0"/>
@@ -1273,15 +1322,7 @@
         </w:numPr>
       </w:pPr>
       <w:r>
-        <w:t xml:space="preserve">Select all the files that need to be updated and click Stage </w:t>
-      </w:r>
-      <w:proofErr w:type="gramStart"/>
-      <w:r>
-        <w:t>Selected, or</w:t>
-      </w:r>
-      <w:proofErr w:type="gramEnd"/>
-      <w:r>
-        <w:t xml:space="preserve"> click Stage All if all changes that you made should be uploaded.</w:t>
+        <w:t>Select all the files that need to be updated and click Stage Selected, or click Stage All if all changes that you made should be uploaded.</w:t>
       </w:r>
       <w:r>
         <w:br/>
@@ -1303,7 +1344,7 @@
                     <pic:cNvPicPr/>
                   </pic:nvPicPr>
                   <pic:blipFill rotWithShape="1">
-                    <a:blip r:embed="rId22"/>
+                    <a:blip r:embed="rId23"/>
                     <a:srcRect l="2127" t="11594" r="2016" b="27343"/>
                     <a:stretch/>
                   </pic:blipFill>
@@ -1330,8 +1371,166 @@
           </wp:inline>
         </w:drawing>
       </w:r>
-      <w:bookmarkStart w:id="0" w:name="_GoBack"/>
-      <w:bookmarkEnd w:id="0"/>
+    </w:p>
+    <w:p>
+      <w:pPr>
+        <w:numPr>
+          <w:ilvl w:val="0"/>
+          <w:numId w:val="6"/>
+        </w:numPr>
+      </w:pPr>
+      <w:r>
+        <w:t>Once you’ve staged all your files, write down a summary of everything you changed in the textbox at the bottom of the screen.</w:t>
+      </w:r>
+      <w:r>
+        <w:br/>
+      </w:r>
+      <w:r>
+        <w:drawing>
+          <wp:inline distT="0" distB="0" distL="0" distR="0" wp14:anchorId="1FFF1BAB" wp14:editId="3B3E822A">
+            <wp:extent cx="5693410" cy="668655"/>
+            <wp:effectExtent l="0" t="0" r="2540" b="0"/>
+            <wp:docPr id="27" name="Picture 27"/>
+            <wp:cNvGraphicFramePr>
+              <a:graphicFrameLocks xmlns:a="http://schemas.openxmlformats.org/drawingml/2006/main" noChangeAspect="1"/>
+            </wp:cNvGraphicFramePr>
+            <a:graphic xmlns:a="http://schemas.openxmlformats.org/drawingml/2006/main">
+              <a:graphicData uri="http://schemas.openxmlformats.org/drawingml/2006/picture">
+                <pic:pic xmlns:pic="http://schemas.openxmlformats.org/drawingml/2006/picture">
+                  <pic:nvPicPr>
+                    <pic:cNvPr id="1" name=""/>
+                    <pic:cNvPicPr/>
+                  </pic:nvPicPr>
+                  <pic:blipFill rotWithShape="1">
+                    <a:blip r:embed="rId24"/>
+                    <a:srcRect l="665" t="4359"/>
+                    <a:stretch/>
+                  </pic:blipFill>
+                  <pic:spPr bwMode="auto">
+                    <a:xfrm>
+                      <a:off x="0" y="0"/>
+                      <a:ext cx="5760046" cy="676481"/>
+                    </a:xfrm>
+                    <a:prstGeom prst="rect">
+                      <a:avLst/>
+                    </a:prstGeom>
+                    <a:ln>
+                      <a:noFill/>
+                    </a:ln>
+                    <a:extLst>
+                      <a:ext uri="{53640926-AAD7-44D8-BBD7-CCE9431645EC}">
+                        <a14:shadowObscured xmlns:a14="http://schemas.microsoft.com/office/drawing/2010/main"/>
+                      </a:ext>
+                    </a:extLst>
+                  </pic:spPr>
+                </pic:pic>
+              </a:graphicData>
+            </a:graphic>
+          </wp:inline>
+        </w:drawing>
+      </w:r>
+    </w:p>
+    <w:p>
+      <w:pPr>
+        <w:numPr>
+          <w:ilvl w:val="0"/>
+          <w:numId w:val="6"/>
+        </w:numPr>
+      </w:pPr>
+      <w:r>
+        <w:t>Select Push changes immediately to origin/master.</w:t>
+      </w:r>
+      <w:r>
+        <w:br/>
+      </w:r>
+      <w:r>
+        <w:drawing>
+          <wp:inline distT="0" distB="0" distL="0" distR="0" wp14:anchorId="7BDAA747" wp14:editId="0E503692">
+            <wp:extent cx="2773920" cy="548688"/>
+            <wp:effectExtent l="0" t="0" r="7620" b="3810"/>
+            <wp:docPr id="28" name="Picture 28"/>
+            <wp:cNvGraphicFramePr>
+              <a:graphicFrameLocks xmlns:a="http://schemas.openxmlformats.org/drawingml/2006/main" noChangeAspect="1"/>
+            </wp:cNvGraphicFramePr>
+            <a:graphic xmlns:a="http://schemas.openxmlformats.org/drawingml/2006/main">
+              <a:graphicData uri="http://schemas.openxmlformats.org/drawingml/2006/picture">
+                <pic:pic xmlns:pic="http://schemas.openxmlformats.org/drawingml/2006/picture">
+                  <pic:nvPicPr>
+                    <pic:cNvPr id="1" name=""/>
+                    <pic:cNvPicPr/>
+                  </pic:nvPicPr>
+                  <pic:blipFill>
+                    <a:blip r:embed="rId25"/>
+                    <a:stretch>
+                      <a:fillRect/>
+                    </a:stretch>
+                  </pic:blipFill>
+                  <pic:spPr>
+                    <a:xfrm>
+                      <a:off x="0" y="0"/>
+                      <a:ext cx="2773920" cy="548688"/>
+                    </a:xfrm>
+                    <a:prstGeom prst="rect">
+                      <a:avLst/>
+                    </a:prstGeom>
+                  </pic:spPr>
+                </pic:pic>
+              </a:graphicData>
+            </a:graphic>
+          </wp:inline>
+        </w:drawing>
+      </w:r>
+    </w:p>
+    <w:p>
+      <w:pPr>
+        <w:numPr>
+          <w:ilvl w:val="0"/>
+          <w:numId w:val="6"/>
+        </w:numPr>
+      </w:pPr>
+      <w:r>
+        <w:t>Click Commit in the lower right corner.</w:t>
+      </w:r>
+      <w:r>
+        <w:br/>
+      </w:r>
+      <w:r>
+        <w:drawing>
+          <wp:inline distT="0" distB="0" distL="0" distR="0" wp14:anchorId="43631642" wp14:editId="4B59BA64">
+            <wp:extent cx="1470787" cy="632515"/>
+            <wp:effectExtent l="0" t="0" r="0" b="0"/>
+            <wp:docPr id="29" name="Picture 29"/>
+            <wp:cNvGraphicFramePr>
+              <a:graphicFrameLocks xmlns:a="http://schemas.openxmlformats.org/drawingml/2006/main" noChangeAspect="1"/>
+            </wp:cNvGraphicFramePr>
+            <a:graphic xmlns:a="http://schemas.openxmlformats.org/drawingml/2006/main">
+              <a:graphicData uri="http://schemas.openxmlformats.org/drawingml/2006/picture">
+                <pic:pic xmlns:pic="http://schemas.openxmlformats.org/drawingml/2006/picture">
+                  <pic:nvPicPr>
+                    <pic:cNvPr id="1" name=""/>
+                    <pic:cNvPicPr/>
+                  </pic:nvPicPr>
+                  <pic:blipFill>
+                    <a:blip r:embed="rId26"/>
+                    <a:stretch>
+                      <a:fillRect/>
+                    </a:stretch>
+                  </pic:blipFill>
+                  <pic:spPr>
+                    <a:xfrm>
+                      <a:off x="0" y="0"/>
+                      <a:ext cx="1470787" cy="632515"/>
+                    </a:xfrm>
+                    <a:prstGeom prst="rect">
+                      <a:avLst/>
+                    </a:prstGeom>
+                  </pic:spPr>
+                </pic:pic>
+              </a:graphicData>
+            </a:graphic>
+          </wp:inline>
+        </w:drawing>
+      </w:r>
     </w:p>
     <w:p>
       <w:pPr>
@@ -1356,9 +1555,9 @@
           <w:iCs/>
           <w:color w:val="2F5496" w:themeColor="accent1" w:themeShade="BF"/>
         </w:rPr>
-        <w:t>Root</w:t>
-      </w:r>
-      <w:proofErr w:type="gramStart"/>
+        <w:t>Root\.</w:t>
+      </w:r>
+      <w:proofErr w:type="spellStart"/>
       <w:r>
         <w:rPr>
           <w:b/>
@@ -1367,9 +1566,9 @@
           <w:iCs/>
           <w:color w:val="2F5496" w:themeColor="accent1" w:themeShade="BF"/>
         </w:rPr>
-        <w:t>\.gitignore</w:t>
-      </w:r>
-      <w:proofErr w:type="gramEnd"/>
+        <w:t>gitignore</w:t>
+      </w:r>
+      <w:proofErr w:type="spellEnd"/>
       <w:r>
         <w:rPr>
           <w:color w:val="2F5496" w:themeColor="accent1" w:themeShade="BF"/>
@@ -1427,6 +1626,7 @@
         <w:rPr>
           <w:noProof/>
         </w:rPr>
+        <w:lastRenderedPageBreak/>
         <w:drawing>
           <wp:inline distT="0" distB="0" distL="0" distR="0" wp14:anchorId="6FE5E168" wp14:editId="3B1D216A">
             <wp:extent cx="5453380" cy="1328057"/>
@@ -1443,7 +1643,7 @@
                     <pic:cNvPicPr/>
                   </pic:nvPicPr>
                   <pic:blipFill rotWithShape="1">
-                    <a:blip r:embed="rId23"/>
+                    <a:blip r:embed="rId27"/>
                     <a:srcRect r="4828" b="16085"/>
                     <a:stretch/>
                   </pic:blipFill>
@@ -1521,7 +1721,7 @@
                     <pic:cNvPicPr/>
                   </pic:nvPicPr>
                   <pic:blipFill rotWithShape="1">
-                    <a:blip r:embed="rId24"/>
+                    <a:blip r:embed="rId28"/>
                     <a:srcRect l="7216" t="11222" r="7690" b="17371"/>
                     <a:stretch/>
                   </pic:blipFill>
@@ -1587,7 +1787,6 @@
         </w:numPr>
       </w:pPr>
       <w:r>
-        <w:lastRenderedPageBreak/>
         <w:t>each script should be in the scripts folder.</w:t>
       </w:r>
     </w:p>

</xml_diff>

<commit_message>
update install and setup part of GitDoc
</commit_message>
<xml_diff>
--- a/Team docs/Git.docx
+++ b/Team docs/Git.docx
@@ -44,6 +44,19 @@
       </w:r>
     </w:p>
     <w:p>
+      <w:pPr>
+        <w:pStyle w:val="Heading2"/>
+        <w:numPr>
+          <w:ilvl w:val="0"/>
+          <w:numId w:val="0"/>
+        </w:numPr>
+        <w:ind w:left="360"/>
+      </w:pPr>
+      <w:r>
+        <w:t>If SourceTree is not installed.</w:t>
+      </w:r>
+    </w:p>
+    <w:p>
       <w:r>
         <w:t xml:space="preserve">Install SourceTree from </w:t>
       </w:r>
@@ -62,8 +75,23 @@
       </w:r>
     </w:p>
     <w:p>
-      <w:r>
-        <w:t>Once the installer is done start up SourceTree.</w:t>
+      <w:pPr>
+        <w:pStyle w:val="Heading2"/>
+        <w:numPr>
+          <w:ilvl w:val="0"/>
+          <w:numId w:val="0"/>
+        </w:numPr>
+        <w:ind w:left="360"/>
+      </w:pPr>
+      <w:r>
+        <w:t>Continue here is SourceTree is installed</w:t>
+      </w:r>
+      <w:bookmarkStart w:id="0" w:name="_GoBack"/>
+      <w:bookmarkEnd w:id="0"/>
+    </w:p>
+    <w:p>
+      <w:r>
+        <w:t>Open SourceTree.</w:t>
       </w:r>
     </w:p>
     <w:p>
@@ -543,7 +571,15 @@
     </w:p>
     <w:p>
       <w:r>
-        <w:t>Click okay To exit.</w:t>
+        <w:t xml:space="preserve">Click okay </w:t>
+      </w:r>
+      <w:proofErr w:type="gramStart"/>
+      <w:r>
+        <w:t>To</w:t>
+      </w:r>
+      <w:proofErr w:type="gramEnd"/>
+      <w:r>
+        <w:t xml:space="preserve"> exit.</w:t>
       </w:r>
     </w:p>
     <w:p>
@@ -1121,8 +1157,6 @@
         <w:lastRenderedPageBreak/>
         <w:t>Click the pull button at the top left.</w:t>
       </w:r>
-      <w:bookmarkStart w:id="0" w:name="_GoBack"/>
-      <w:bookmarkEnd w:id="0"/>
       <w:r>
         <w:br/>
       </w:r>
@@ -1156,6 +1190,150 @@
                     <a:prstGeom prst="rect">
                       <a:avLst/>
                     </a:prstGeom>
+                  </pic:spPr>
+                </pic:pic>
+              </a:graphicData>
+            </a:graphic>
+          </wp:inline>
+        </w:drawing>
+      </w:r>
+    </w:p>
+    <w:p>
+      <w:pPr>
+        <w:numPr>
+          <w:ilvl w:val="0"/>
+          <w:numId w:val="6"/>
+        </w:numPr>
+      </w:pPr>
+      <w:r>
+        <w:rPr>
+          <w:noProof/>
+        </w:rPr>
+        <mc:AlternateContent>
+          <mc:Choice Requires="wps">
+            <w:drawing>
+              <wp:anchor distT="0" distB="0" distL="114300" distR="114300" simplePos="0" relativeHeight="251663360" behindDoc="0" locked="0" layoutInCell="1" allowOverlap="1" wp14:anchorId="478F0686" wp14:editId="6D37C66B">
+                <wp:simplePos x="0" y="0"/>
+                <wp:positionH relativeFrom="column">
+                  <wp:posOffset>4419600</wp:posOffset>
+                </wp:positionH>
+                <wp:positionV relativeFrom="paragraph">
+                  <wp:posOffset>1830705</wp:posOffset>
+                </wp:positionV>
+                <wp:extent cx="220980" cy="148590"/>
+                <wp:effectExtent l="19050" t="19050" r="26670" b="22860"/>
+                <wp:wrapNone/>
+                <wp:docPr id="32" name="Rectangle 32"/>
+                <wp:cNvGraphicFramePr/>
+                <a:graphic xmlns:a="http://schemas.openxmlformats.org/drawingml/2006/main">
+                  <a:graphicData uri="http://schemas.microsoft.com/office/word/2010/wordprocessingShape">
+                    <wps:wsp>
+                      <wps:cNvSpPr/>
+                      <wps:spPr>
+                        <a:xfrm>
+                          <a:off x="0" y="0"/>
+                          <a:ext cx="220980" cy="148590"/>
+                        </a:xfrm>
+                        <a:prstGeom prst="rect">
+                          <a:avLst/>
+                        </a:prstGeom>
+                        <a:solidFill>
+                          <a:srgbClr val="FFFF00">
+                            <a:alpha val="20000"/>
+                          </a:srgbClr>
+                        </a:solidFill>
+                        <a:ln w="28575">
+                          <a:solidFill>
+                            <a:srgbClr val="FFFF00"/>
+                          </a:solidFill>
+                        </a:ln>
+                      </wps:spPr>
+                      <wps:style>
+                        <a:lnRef idx="2">
+                          <a:schemeClr val="accent1">
+                            <a:shade val="50000"/>
+                          </a:schemeClr>
+                        </a:lnRef>
+                        <a:fillRef idx="1">
+                          <a:schemeClr val="accent1"/>
+                        </a:fillRef>
+                        <a:effectRef idx="0">
+                          <a:schemeClr val="accent1"/>
+                        </a:effectRef>
+                        <a:fontRef idx="minor">
+                          <a:schemeClr val="lt1"/>
+                        </a:fontRef>
+                      </wps:style>
+                      <wps:bodyPr rot="0" spcFirstLastPara="0" vertOverflow="overflow" horzOverflow="overflow" vert="horz" wrap="square" lIns="91440" tIns="45720" rIns="91440" bIns="45720" numCol="1" spcCol="0" rtlCol="0" fromWordArt="0" anchor="ctr" anchorCtr="0" forceAA="0" compatLnSpc="1">
+                        <a:prstTxWarp prst="textNoShape">
+                          <a:avLst/>
+                        </a:prstTxWarp>
+                        <a:noAutofit/>
+                      </wps:bodyPr>
+                    </wps:wsp>
+                  </a:graphicData>
+                </a:graphic>
+                <wp14:sizeRelH relativeFrom="margin">
+                  <wp14:pctWidth>0</wp14:pctWidth>
+                </wp14:sizeRelH>
+                <wp14:sizeRelV relativeFrom="margin">
+                  <wp14:pctHeight>0</wp14:pctHeight>
+                </wp14:sizeRelV>
+              </wp:anchor>
+            </w:drawing>
+          </mc:Choice>
+          <mc:Fallback>
+            <w:pict>
+              <v:rect w14:anchorId="0328D250" id="Rectangle 32" o:spid="_x0000_s1026" style="position:absolute;margin-left:348pt;margin-top:144.15pt;width:17.4pt;height:11.7pt;z-index:251663360;visibility:visible;mso-wrap-style:square;mso-width-percent:0;mso-height-percent:0;mso-wrap-distance-left:9pt;mso-wrap-distance-top:0;mso-wrap-distance-right:9pt;mso-wrap-distance-bottom:0;mso-position-horizontal:absolute;mso-position-horizontal-relative:text;mso-position-vertical:absolute;mso-position-vertical-relative:text;mso-width-percent:0;mso-height-percent:0;mso-width-relative:margin;mso-height-relative:margin;v-text-anchor:middle" o:gfxdata="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" fillcolor="yellow" strokecolor="yellow" strokeweight="2.25pt">
+                <v:fill opacity="13107f"/>
+              </v:rect>
+            </w:pict>
+          </mc:Fallback>
+        </mc:AlternateContent>
+      </w:r>
+      <w:r>
+        <w:t>Click OK.</w:t>
+      </w:r>
+      <w:r>
+        <w:br/>
+      </w:r>
+      <w:r>
+        <w:drawing>
+          <wp:inline distT="0" distB="0" distL="0" distR="0" wp14:anchorId="4716E74A" wp14:editId="30BA1B08">
+            <wp:extent cx="4892040" cy="1828800"/>
+            <wp:effectExtent l="0" t="0" r="3810" b="0"/>
+            <wp:docPr id="31" name="Picture 31"/>
+            <wp:cNvGraphicFramePr>
+              <a:graphicFrameLocks xmlns:a="http://schemas.openxmlformats.org/drawingml/2006/main" noChangeAspect="1"/>
+            </wp:cNvGraphicFramePr>
+            <a:graphic xmlns:a="http://schemas.openxmlformats.org/drawingml/2006/main">
+              <a:graphicData uri="http://schemas.openxmlformats.org/drawingml/2006/picture">
+                <pic:pic xmlns:pic="http://schemas.openxmlformats.org/drawingml/2006/picture">
+                  <pic:nvPicPr>
+                    <pic:cNvPr id="1" name=""/>
+                    <pic:cNvPicPr/>
+                  </pic:nvPicPr>
+                  <pic:blipFill rotWithShape="1">
+                    <a:blip r:embed="rId22"/>
+                    <a:srcRect l="3988" t="7099" r="10658" b="11775"/>
+                    <a:stretch/>
+                  </pic:blipFill>
+                  <pic:spPr bwMode="auto">
+                    <a:xfrm>
+                      <a:off x="0" y="0"/>
+                      <a:ext cx="4892040" cy="1828800"/>
+                    </a:xfrm>
+                    <a:prstGeom prst="rect">
+                      <a:avLst/>
+                    </a:prstGeom>
+                    <a:ln>
+                      <a:noFill/>
+                    </a:ln>
+                    <a:extLst>
+                      <a:ext uri="{53640926-AAD7-44D8-BBD7-CCE9431645EC}">
+                        <a14:shadowObscured xmlns:a14="http://schemas.microsoft.com/office/drawing/2010/main"/>
+                      </a:ext>
+                    </a:extLst>
                   </pic:spPr>
                 </pic:pic>
               </a:graphicData>
@@ -1250,7 +1428,7 @@
           </mc:Choice>
           <mc:Fallback>
             <w:pict>
-              <v:rect w14:anchorId="21968A64" id="Rectangle 24" o:spid="_x0000_s1026" style="position:absolute;margin-left:54.6pt;margin-top:22.4pt;width:40.5pt;height:10.5pt;z-index:251661312;visibility:visible;mso-wrap-style:square;mso-width-percent:0;mso-height-percent:0;mso-wrap-distance-left:9pt;mso-wrap-distance-top:0;mso-wrap-distance-right:9pt;mso-wrap-distance-bottom:0;mso-position-horizontal:absolute;mso-position-horizontal-relative:text;mso-position-vertical:absolute;mso-position-vertical-relative:text;mso-width-percent:0;mso-height-percent:0;mso-width-relative:margin;mso-height-relative:margin;v-text-anchor:middle" o:gfxdata="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" fillcolor="yellow" strokecolor="yellow" strokeweight="2.25pt">
+              <v:rect w14:anchorId="4C7BDA12" id="Rectangle 24" o:spid="_x0000_s1026" style="position:absolute;margin-left:54.6pt;margin-top:22.4pt;width:40.5pt;height:10.5pt;z-index:251661312;visibility:visible;mso-wrap-style:square;mso-width-percent:0;mso-height-percent:0;mso-wrap-distance-left:9pt;mso-wrap-distance-top:0;mso-wrap-distance-right:9pt;mso-wrap-distance-bottom:0;mso-position-horizontal:absolute;mso-position-horizontal-relative:text;mso-position-vertical:absolute;mso-position-vertical-relative:text;mso-width-percent:0;mso-height-percent:0;mso-width-relative:margin;mso-height-relative:margin;v-text-anchor:middle" o:gfxdata="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" fillcolor="yellow" strokecolor="yellow" strokeweight="2.25pt">
                 <v:fill opacity="13107f"/>
               </v:rect>
             </w:pict>
@@ -1280,7 +1458,7 @@
                     <pic:cNvPicPr/>
                   </pic:nvPicPr>
                   <pic:blipFill rotWithShape="1">
-                    <a:blip r:embed="rId22">
+                    <a:blip r:embed="rId23">
                       <a:extLst>
                         <a:ext uri="{28A0092B-C50C-407E-A947-70E740481C1C}">
                           <a14:useLocalDpi xmlns:a14="http://schemas.microsoft.com/office/drawing/2010/main" val="0"/>
@@ -1322,7 +1500,13 @@
         </w:numPr>
       </w:pPr>
       <w:r>
-        <w:t>Select all the files that need to be updated and click Stage Selected, or click Stage All if all changes that you made should be uploaded.</w:t>
+        <w:t xml:space="preserve">Select all the files that need to be updated and click Stage </w:t>
+      </w:r>
+      <w:r>
+        <w:t>Selected or</w:t>
+      </w:r>
+      <w:r>
+        <w:t xml:space="preserve"> click Stage All if all changes that you made should be uploaded.</w:t>
       </w:r>
       <w:r>
         <w:br/>
@@ -1344,7 +1528,7 @@
                     <pic:cNvPicPr/>
                   </pic:nvPicPr>
                   <pic:blipFill rotWithShape="1">
-                    <a:blip r:embed="rId23"/>
+                    <a:blip r:embed="rId24"/>
                     <a:srcRect l="2127" t="11594" r="2016" b="27343"/>
                     <a:stretch/>
                   </pic:blipFill>
@@ -1402,7 +1586,7 @@
                     <pic:cNvPicPr/>
                   </pic:nvPicPr>
                   <pic:blipFill rotWithShape="1">
-                    <a:blip r:embed="rId24"/>
+                    <a:blip r:embed="rId25"/>
                     <a:srcRect l="665" t="4359"/>
                     <a:stretch/>
                   </pic:blipFill>
@@ -1460,7 +1644,7 @@
                     <pic:cNvPicPr/>
                   </pic:nvPicPr>
                   <pic:blipFill>
-                    <a:blip r:embed="rId25"/>
+                    <a:blip r:embed="rId26"/>
                     <a:stretch>
                       <a:fillRect/>
                     </a:stretch>
@@ -1511,7 +1695,7 @@
                     <pic:cNvPicPr/>
                   </pic:nvPicPr>
                   <pic:blipFill>
-                    <a:blip r:embed="rId26"/>
+                    <a:blip r:embed="rId27"/>
                     <a:stretch>
                       <a:fillRect/>
                     </a:stretch>
@@ -1537,6 +1721,7 @@
         <w:pStyle w:val="Heading1"/>
       </w:pPr>
       <w:r>
+        <w:lastRenderedPageBreak/>
         <w:t>Universal</w:t>
       </w:r>
     </w:p>
@@ -1555,7 +1740,18 @@
           <w:iCs/>
           <w:color w:val="2F5496" w:themeColor="accent1" w:themeShade="BF"/>
         </w:rPr>
-        <w:t>Root\.</w:t>
+        <w:t>Root</w:t>
+      </w:r>
+      <w:proofErr w:type="gramStart"/>
+      <w:r>
+        <w:rPr>
+          <w:b/>
+          <w:bCs/>
+          <w:i/>
+          <w:iCs/>
+          <w:color w:val="2F5496" w:themeColor="accent1" w:themeShade="BF"/>
+        </w:rPr>
+        <w:t>\.</w:t>
       </w:r>
       <w:proofErr w:type="spellStart"/>
       <w:r>
@@ -1569,6 +1765,7 @@
         <w:t>gitignore</w:t>
       </w:r>
       <w:proofErr w:type="spellEnd"/>
+      <w:proofErr w:type="gramEnd"/>
       <w:r>
         <w:rPr>
           <w:color w:val="2F5496" w:themeColor="accent1" w:themeShade="BF"/>
@@ -1626,7 +1823,6 @@
         <w:rPr>
           <w:noProof/>
         </w:rPr>
-        <w:lastRenderedPageBreak/>
         <w:drawing>
           <wp:inline distT="0" distB="0" distL="0" distR="0" wp14:anchorId="6FE5E168" wp14:editId="3B1D216A">
             <wp:extent cx="5453380" cy="1328057"/>
@@ -1643,7 +1839,7 @@
                     <pic:cNvPicPr/>
                   </pic:nvPicPr>
                   <pic:blipFill rotWithShape="1">
-                    <a:blip r:embed="rId27"/>
+                    <a:blip r:embed="rId28"/>
                     <a:srcRect r="4828" b="16085"/>
                     <a:stretch/>
                   </pic:blipFill>
@@ -1721,7 +1917,7 @@
                     <pic:cNvPicPr/>
                   </pic:nvPicPr>
                   <pic:blipFill rotWithShape="1">
-                    <a:blip r:embed="rId28"/>
+                    <a:blip r:embed="rId29"/>
                     <a:srcRect l="7216" t="11222" r="7690" b="17371"/>
                     <a:stretch/>
                   </pic:blipFill>
@@ -2383,6 +2579,28 @@
       <w:sz w:val="40"/>
     </w:rPr>
   </w:style>
+  <w:style w:type="paragraph" w:styleId="Heading2">
+    <w:name w:val="heading 2"/>
+    <w:basedOn w:val="Normal"/>
+    <w:next w:val="Normal"/>
+    <w:link w:val="Heading2Char"/>
+    <w:uiPriority w:val="9"/>
+    <w:unhideWhenUsed/>
+    <w:qFormat/>
+    <w:rsid w:val="00E90E2C"/>
+    <w:pPr>
+      <w:keepNext/>
+      <w:keepLines/>
+      <w:spacing w:before="40" w:after="0"/>
+      <w:outlineLvl w:val="1"/>
+    </w:pPr>
+    <w:rPr>
+      <w:rFonts w:asciiTheme="majorHAnsi" w:eastAsiaTheme="majorEastAsia" w:hAnsiTheme="majorHAnsi" w:cstheme="majorBidi"/>
+      <w:color w:val="2F5496" w:themeColor="accent1" w:themeShade="BF"/>
+      <w:sz w:val="26"/>
+      <w:szCs w:val="26"/>
+    </w:rPr>
+  </w:style>
   <w:style w:type="character" w:default="1" w:styleId="DefaultParagraphFont">
     <w:name w:val="Default Paragraph Font"/>
     <w:uiPriority w:val="1"/>
@@ -2512,6 +2730,20 @@
     <w:rPr>
       <w:color w:val="605E5C"/>
       <w:shd w:val="clear" w:color="auto" w:fill="E1DFDD"/>
+    </w:rPr>
+  </w:style>
+  <w:style w:type="character" w:customStyle="1" w:styleId="Heading2Char">
+    <w:name w:val="Heading 2 Char"/>
+    <w:basedOn w:val="DefaultParagraphFont"/>
+    <w:link w:val="Heading2"/>
+    <w:uiPriority w:val="9"/>
+    <w:rsid w:val="00E90E2C"/>
+    <w:rPr>
+      <w:rFonts w:asciiTheme="majorHAnsi" w:eastAsiaTheme="majorEastAsia" w:hAnsiTheme="majorHAnsi" w:cstheme="majorBidi"/>
+      <w:color w:val="2F5496" w:themeColor="accent1" w:themeShade="BF"/>
+      <w:sz w:val="26"/>
+      <w:szCs w:val="26"/>
+      <w:lang w:val="en-GB"/>
     </w:rPr>
   </w:style>
 </w:styles>

</xml_diff>